<commit_message>
update No. milion Documentation
</commit_message>
<xml_diff>
--- a/OS-dokumentace.docx
+++ b/OS-dokumentace.docx
@@ -625,15 +625,7 @@
     </w:p>
     <w:p>
       <w:r>
-        <w:t xml:space="preserve">Námi navržený operační systém je implementován v jazyce Java, proto je nutné mít na počítači, kde je program spouštěn, nainstalovanou </w:t>
-      </w:r>
-      <w:proofErr w:type="gramStart"/>
-      <w:r>
-        <w:t>Javu</w:t>
-      </w:r>
-      <w:proofErr w:type="gramEnd"/>
-      <w:r>
-        <w:t xml:space="preserve"> verze 7 a vyšší.</w:t>
+        <w:t>Námi navržený operační systém je implementován v jazyce Java, proto je nutné mít na počítači, kde je program spouštěn, nainstalovanou Javu verze 7 a vyšší.</w:t>
       </w:r>
     </w:p>
     <w:p>
@@ -644,23 +636,7 @@
         <w:t xml:space="preserve"> zkompilovat pomocí souboru Compile.bat a</w:t>
       </w:r>
       <w:r>
-        <w:t xml:space="preserve"> spustit dvojím kliknutím levého tlačítka myši na soubor </w:t>
-      </w:r>
-      <w:proofErr w:type="gramStart"/>
-      <w:r>
-        <w:t>Run</w:t>
-      </w:r>
-      <w:proofErr w:type="gramEnd"/>
-      <w:r>
-        <w:t>.</w:t>
-      </w:r>
-      <w:proofErr w:type="gramStart"/>
-      <w:r>
-        <w:t>bat</w:t>
-      </w:r>
-      <w:proofErr w:type="gramEnd"/>
-      <w:r>
-        <w:t>. Okamžitě se zobrazí terminálové okno (viz Obrázek 1), které slouží jako standartní vstupní i výstupní grafické rozhraní operačního systému.</w:t>
+        <w:t xml:space="preserve"> spustit dvojím kliknutím levého tlačítka myši na soubor Run.bat. Okamžitě se zobrazí terminálové okno (viz Obrázek 1), které slouží jako standartní vstupní i výstupní grafické rozhraní operačního systému.</w:t>
       </w:r>
     </w:p>
     <w:p>
@@ -736,23 +712,7 @@
       </w:r>
       <w:proofErr w:type="spellEnd"/>
       <w:r>
-        <w:t xml:space="preserve"> pro náš operační systém. Tento adresář se nachází ve stejném adresáři, jako se nachází soubor </w:t>
-      </w:r>
-      <w:proofErr w:type="gramStart"/>
-      <w:r>
-        <w:t>Run</w:t>
-      </w:r>
-      <w:proofErr w:type="gramEnd"/>
-      <w:r>
-        <w:t>.</w:t>
-      </w:r>
-      <w:proofErr w:type="gramStart"/>
-      <w:r>
-        <w:t>bat</w:t>
-      </w:r>
-      <w:proofErr w:type="gramEnd"/>
-      <w:r>
-        <w:t>, kterým js</w:t>
+        <w:t xml:space="preserve"> pro náš operační systém. Tento adresář se nachází ve stejném adresáři, jako se nachází soubor Run.bat, kterým js</w:t>
       </w:r>
       <w:r>
         <w:t>t</w:t>
@@ -822,21 +782,7 @@
         <w:rPr>
           <w:rFonts w:asciiTheme="majorHAnsi" w:hAnsiTheme="majorHAnsi"/>
         </w:rPr>
-        <w:t xml:space="preserve">Příkaz { " | " </w:t>
-      </w:r>
-      <w:proofErr w:type="gramStart"/>
-      <w:r>
-        <w:rPr>
-          <w:rFonts w:asciiTheme="majorHAnsi" w:hAnsiTheme="majorHAnsi"/>
-        </w:rPr>
-        <w:t>Příkaz}  (" &lt; " Vstup</w:t>
-      </w:r>
-      <w:proofErr w:type="gramEnd"/>
-      <w:r>
-        <w:rPr>
-          <w:rFonts w:asciiTheme="majorHAnsi" w:hAnsiTheme="majorHAnsi"/>
-        </w:rPr>
-        <w:t>)  (" &gt; " Výstup)</w:t>
+        <w:t>Příkaz { " | " Příkaz}  (" &lt; " Vstup)  (" &gt; " Výstup)</w:t>
       </w:r>
     </w:p>
     <w:p>
@@ -850,15 +796,7 @@
         <w:t>Příkaz</w:t>
       </w:r>
       <w:r>
-        <w:t xml:space="preserve"> je myšleno název procesu, který chceme spustit a všechny jeho parametry. Závorky { a } nám dávají najevo, že hodnota v nich uvedená může být použita 0x až nekonečně mnohokrát. Nový příkaz následující znak " | " je tedy možný, zároveň není povinný, pokud chceme spustit pouze jeden proces. </w:t>
-      </w:r>
-      <w:proofErr w:type="gramStart"/>
-      <w:r>
-        <w:t>Závorky ( a ) nám</w:t>
-      </w:r>
-      <w:proofErr w:type="gramEnd"/>
-      <w:r>
-        <w:t xml:space="preserve"> dávají najevo, že hodnoty v nich uvedené můžeme použít, či nemusíme. Avšak v případě použití je můžeme použít pouze jednou.</w:t>
+        <w:t xml:space="preserve"> je myšleno název procesu, který chceme spustit a všechny jeho parametry. Závorky { a } nám dávají najevo, že hodnota v nich uvedená může být použita 0x až nekonečně mnohokrát. Nový příkaz následující znak " | " je tedy možný, zároveň není povinný, pokud chceme spustit pouze jeden proces. Závorky ( a ) nám dávají najevo, že hodnoty v nich uvedené můžeme použít, či nemusíme. Avšak v případě použití je můžeme použít pouze jednou.</w:t>
       </w:r>
       <w:r>
         <w:t xml:space="preserve"> Přesměrování vstupu a výstupu musí být na konci příkazu.</w:t>
@@ -979,29 +917,13 @@
     </w:p>
     <w:p>
       <w:r>
-        <w:t xml:space="preserve">Prvním příkazem </w:t>
+        <w:t xml:space="preserve">Prvním příkazem vytvoříme výstupní soubor </w:t>
       </w:r>
-      <w:proofErr w:type="gramStart"/>
-      <w:r>
-        <w:t>vytvoříme</w:t>
-      </w:r>
-      <w:proofErr w:type="gramEnd"/>
-      <w:r>
-        <w:t xml:space="preserve"> výstupní soubor </w:t>
-      </w:r>
-      <w:proofErr w:type="gramStart"/>
       <w:r>
         <w:rPr>
           <w:i/>
         </w:rPr>
-        <w:t>file</w:t>
-      </w:r>
-      <w:proofErr w:type="gramEnd"/>
-      <w:r>
-        <w:rPr>
-          <w:i/>
-        </w:rPr>
-        <w:t>.txt</w:t>
+        <w:t>file.txt</w:t>
       </w:r>
       <w:r>
         <w:t xml:space="preserve"> do kterého pomocí procesu </w:t>
@@ -1026,29 +948,13 @@
       </w:r>
       <w:proofErr w:type="spellEnd"/>
       <w:r>
-        <w:t xml:space="preserve">. Druhým příkazem vypíšeme všechny soubory v adresáři. Zde </w:t>
+        <w:t xml:space="preserve">. Druhým příkazem vypíšeme všechny soubory v adresáři. Zde vidíme nový soubor </w:t>
       </w:r>
-      <w:proofErr w:type="gramStart"/>
-      <w:r>
-        <w:t>vidíme</w:t>
-      </w:r>
-      <w:proofErr w:type="gramEnd"/>
-      <w:r>
-        <w:t xml:space="preserve"> nový soubor </w:t>
-      </w:r>
-      <w:proofErr w:type="gramStart"/>
       <w:r>
         <w:rPr>
           <w:i/>
         </w:rPr>
-        <w:t>file</w:t>
-      </w:r>
-      <w:proofErr w:type="gramEnd"/>
-      <w:r>
-        <w:rPr>
-          <w:i/>
-        </w:rPr>
-        <w:t>.txt</w:t>
+        <w:t>file.txt</w:t>
       </w:r>
       <w:r>
         <w:t xml:space="preserve"> a již existující soubor </w:t>
@@ -1071,29 +977,13 @@
       </w:r>
       <w:proofErr w:type="spellEnd"/>
       <w:r>
-        <w:t xml:space="preserve"> </w:t>
+        <w:t xml:space="preserve"> vypíšeme obsah souboru </w:t>
       </w:r>
-      <w:proofErr w:type="gramStart"/>
-      <w:r>
-        <w:t>vypíšeme</w:t>
-      </w:r>
-      <w:proofErr w:type="gramEnd"/>
-      <w:r>
-        <w:t xml:space="preserve"> obsah souboru </w:t>
-      </w:r>
-      <w:proofErr w:type="gramStart"/>
       <w:r>
         <w:rPr>
           <w:i/>
         </w:rPr>
-        <w:t>file</w:t>
-      </w:r>
-      <w:proofErr w:type="gramEnd"/>
-      <w:r>
-        <w:rPr>
-          <w:i/>
-        </w:rPr>
-        <w:t>.txt</w:t>
+        <w:t>file.txt</w:t>
       </w:r>
       <w:r>
         <w:t xml:space="preserve">. Soubor </w:t>
@@ -1446,23 +1336,7 @@
     </w:p>
     <w:p>
       <w:r>
-        <w:t xml:space="preserve">Po spuštění jádra </w:t>
-      </w:r>
-      <w:proofErr w:type="gramStart"/>
-      <w:r>
-        <w:t>spustíme</w:t>
-      </w:r>
-      <w:proofErr w:type="gramEnd"/>
-      <w:r>
-        <w:t xml:space="preserve"> proces </w:t>
-      </w:r>
-      <w:proofErr w:type="gramStart"/>
-      <w:r>
-        <w:t>Shell</w:t>
-      </w:r>
-      <w:proofErr w:type="gramEnd"/>
-      <w:r>
-        <w:t xml:space="preserve">, který vyvolá terminálové okno. S tímto oknem poté komunikuje pouze proces Shell, který tento terminál spustil. Předávání informací mezi procesy a užívání </w:t>
+        <w:t xml:space="preserve">Po spuštění jádra spustíme proces Shell, který vyvolá terminálové okno. S tímto oknem poté komunikuje pouze proces Shell, který tento terminál spustil. Předávání informací mezi procesy a užívání </w:t>
       </w:r>
       <w:proofErr w:type="spellStart"/>
       <w:r>
@@ -1554,8 +1428,6 @@
           </wp:inline>
         </w:drawing>
       </w:r>
-      <w:bookmarkStart w:id="2" w:name="_GoBack"/>
-      <w:bookmarkEnd w:id="2"/>
     </w:p>
     <w:p>
       <w:pPr>
@@ -1580,6 +1452,18 @@
       <w:r>
         <w:t xml:space="preserve"> první a jeho výstupní data budou předána Procesu 1. Proces 1 poté předá výstupní data svému nejbližšímu rodiči, který má právo zapisovat na výstup.</w:t>
       </w:r>
+    </w:p>
+    <w:p>
+      <w:r>
+        <w:t>Pokud je jako parametr použito slovní spojení v uvozovkách, bere systém celé toho spojení jako jeden parametr.</w:t>
+      </w:r>
+    </w:p>
+    <w:p>
+      <w:r>
+        <w:t>Proces Shell může být také spuštěn pouze s vstupem. V tomto případě vykoná všechny požadované úkoly a vrátí výstup na terminálové okno, ze kterého byl spuštěn.</w:t>
+      </w:r>
+      <w:bookmarkStart w:id="2" w:name="_GoBack"/>
+      <w:bookmarkEnd w:id="2"/>
     </w:p>
     <w:p>
       <w:r>
@@ -2030,25 +1914,51 @@
     <w:r>
       <w:instrText xml:space="preserve"> If </w:instrText>
     </w:r>
-    <w:fldSimple w:instr=" STYLEREF  &quot;Nadpis 11&quot; ">
-      <w:r>
-        <w:rPr>
-          <w:noProof/>
-        </w:rPr>
-        <w:instrText>Programátorská dokumentace</w:instrText>
-      </w:r>
-    </w:fldSimple>
+    <w:r>
+      <w:fldChar w:fldCharType="begin"/>
+    </w:r>
+    <w:r>
+      <w:instrText xml:space="preserve"> STYLEREF  "Nadpis 11" </w:instrText>
+    </w:r>
+    <w:r>
+      <w:fldChar w:fldCharType="separate"/>
+    </w:r>
+    <w:r>
+      <w:rPr>
+        <w:noProof/>
+      </w:rPr>
+      <w:instrText>Programátorská dokumentace</w:instrText>
+    </w:r>
+    <w:r>
+      <w:rPr>
+        <w:noProof/>
+      </w:rPr>
+      <w:fldChar w:fldCharType="end"/>
+    </w:r>
     <w:r>
       <w:instrText>&lt;&gt; “Error*” “</w:instrText>
     </w:r>
-    <w:fldSimple w:instr=" STYLEREF  &quot;Nadpis 11&quot; ">
-      <w:r>
-        <w:rPr>
-          <w:noProof/>
-        </w:rPr>
-        <w:instrText>Programátorská dokumentace</w:instrText>
-      </w:r>
-    </w:fldSimple>
+    <w:r>
+      <w:fldChar w:fldCharType="begin"/>
+    </w:r>
+    <w:r>
+      <w:instrText xml:space="preserve"> STYLEREF  "Nadpis 11" </w:instrText>
+    </w:r>
+    <w:r>
+      <w:fldChar w:fldCharType="separate"/>
+    </w:r>
+    <w:r>
+      <w:rPr>
+        <w:noProof/>
+      </w:rPr>
+      <w:instrText>Programátorská dokumentace</w:instrText>
+    </w:r>
+    <w:r>
+      <w:rPr>
+        <w:noProof/>
+      </w:rPr>
+      <w:fldChar w:fldCharType="end"/>
+    </w:r>
     <w:r>
       <w:fldChar w:fldCharType="separate"/>
     </w:r>
@@ -34515,18 +34425,18 @@
 </file>
 
 <file path=customXml/item2.xml><?xml version="1.0" encoding="utf-8"?>
+<mappings xmlns="http://schemas.microsoft.com/pics">
+  <picture>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</picture>
+</mappings>
+</file>
+
+<file path=customXml/item3.xml><?xml version="1.0" encoding="utf-8"?>
 <?mso-contentType ?>
 <FormTemplates xmlns="http://schemas.microsoft.com/sharepoint/v3/contenttype/forms">
   <Display>DocumentLibraryForm</Display>
   <Edit>AssetEditForm</Edit>
   <New>DocumentLibraryForm</New>
 </FormTemplates>
-</file>
-
-<file path=customXml/item3.xml><?xml version="1.0" encoding="utf-8"?>
-<mappings xmlns="http://schemas.microsoft.com/pics">
-  <picture>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</picture>
-</mappings>
 </file>
 
 <file path=customXml/item4.xml><?xml version="1.0" encoding="utf-8"?>
@@ -34542,6 +34452,14 @@
 </file>
 
 <file path=customXml/itemProps2.xml><?xml version="1.0" encoding="utf-8"?>
+<ds:datastoreItem xmlns:ds="http://schemas.openxmlformats.org/officeDocument/2006/customXml" ds:itemID="{F679E4D8-73D9-412D-B716-777944E71373}">
+  <ds:schemaRefs>
+    <ds:schemaRef ds:uri="http://schemas.microsoft.com/pics"/>
+  </ds:schemaRefs>
+</ds:datastoreItem>
+</file>
+
+<file path=customXml/itemProps3.xml><?xml version="1.0" encoding="utf-8"?>
 <ds:datastoreItem xmlns:ds="http://schemas.openxmlformats.org/officeDocument/2006/customXml" ds:itemID="{E3587C09-B63A-4677-9239-8BFF5937C769}">
   <ds:schemaRefs>
     <ds:schemaRef ds:uri="http://schemas.microsoft.com/sharepoint/v3/contenttype/forms"/>
@@ -34549,16 +34467,8 @@
 </ds:datastoreItem>
 </file>
 
-<file path=customXml/itemProps3.xml><?xml version="1.0" encoding="utf-8"?>
-<ds:datastoreItem xmlns:ds="http://schemas.openxmlformats.org/officeDocument/2006/customXml" ds:itemID="{F679E4D8-73D9-412D-B716-777944E71373}">
-  <ds:schemaRefs>
-    <ds:schemaRef ds:uri="http://schemas.microsoft.com/pics"/>
-  </ds:schemaRefs>
-</ds:datastoreItem>
-</file>
-
 <file path=customXml/itemProps4.xml><?xml version="1.0" encoding="utf-8"?>
-<ds:datastoreItem xmlns:ds="http://schemas.openxmlformats.org/officeDocument/2006/customXml" ds:itemID="{89EB6E56-D55D-4892-941A-07D8FD501E8F}">
+<ds:datastoreItem xmlns:ds="http://schemas.openxmlformats.org/officeDocument/2006/customXml" ds:itemID="{D58015BC-7F73-46C7-A0C5-1C15E698C25F}">
   <ds:schemaRefs>
     <ds:schemaRef ds:uri="http://schemas.openxmlformats.org/officeDocument/2006/bibliography"/>
   </ds:schemaRefs>

</xml_diff>